<commit_message>
mutaties added and dead fans cant get children anymore
</commit_message>
<xml_diff>
--- a/Document.docx
+++ b/Document.docx
@@ -205,10 +205,7 @@
         <w:t>Klasse</w:t>
       </w:r>
       <w:r>
-        <w:t xml:space="preserve">: </w:t>
-      </w:r>
-      <w:r>
-        <w:t>Manager</w:t>
+        <w:t>: Manager</w:t>
       </w:r>
     </w:p>
     <w:p>
@@ -246,13 +243,7 @@
         </w:numPr>
       </w:pPr>
       <w:r>
-        <w:t xml:space="preserve">In deze toestand loopt de </w:t>
-      </w:r>
-      <w:r>
-        <w:t>manager</w:t>
-      </w:r>
-      <w:r>
-        <w:t xml:space="preserve"> willekeurig rond door de stad.</w:t>
+        <w:t>In deze toestand loopt de manager willekeurig rond door de stad.</w:t>
       </w:r>
     </w:p>
     <w:p>
@@ -371,8 +362,6 @@
       <w:r>
         <w:br w:type="page"/>
       </w:r>
-      <w:bookmarkStart w:id="0" w:name="_GoBack"/>
-      <w:bookmarkEnd w:id="0"/>
     </w:p>
     <w:p>
       <w:pPr>
@@ -476,19 +465,7 @@
         <w:t>Vector</w:t>
       </w:r>
       <w:r>
-        <w:t xml:space="preserve"> wordt berekend door voor iedere nabije fan een vector </w:t>
-      </w:r>
-      <w:r>
-        <w:t>van</w:t>
-      </w:r>
-      <w:r>
-        <w:t xml:space="preserve"> die fan </w:t>
-      </w:r>
-      <w:r>
-        <w:t>af</w:t>
-      </w:r>
-      <w:r>
-        <w:t xml:space="preserve"> te berekenen en deze bij elkaar op te tellen tot  1 vector.</w:t>
+        <w:t xml:space="preserve"> wordt berekend door voor iedere nabije fan een vector van die fan af te berekenen en deze bij elkaar op te tellen tot  1 vector.</w:t>
       </w:r>
     </w:p>
     <w:p>
@@ -521,10 +498,7 @@
         <w:t>Vector</w:t>
       </w:r>
       <w:r>
-        <w:t xml:space="preserve"> wordt berekend door voor </w:t>
-      </w:r>
-      <w:r>
-        <w:t>de richtingsvectoren van nabije fans bij elkaar op te tellen tot  1 vector.</w:t>
+        <w:t xml:space="preserve"> wordt berekend door voor de richtingsvectoren van nabije fans bij elkaar op te tellen tot  1 vector.</w:t>
       </w:r>
     </w:p>
     <w:p>
@@ -551,37 +525,7 @@
         <w:t>AttractedToArtistsVector</w:t>
       </w:r>
       <w:r>
-        <w:t xml:space="preserve"> wordt berekend door voor iedere </w:t>
-      </w:r>
-      <w:r>
-        <w:t>artiest</w:t>
-      </w:r>
-      <w:r>
-        <w:t xml:space="preserve"> een vector naar die </w:t>
-      </w:r>
-      <w:r>
-        <w:t>artiest</w:t>
-      </w:r>
-      <w:r>
-        <w:t xml:space="preserve"> toe te berekenen</w:t>
-      </w:r>
-      <w:r>
-        <w:t xml:space="preserve"> </w:t>
-      </w:r>
-      <w:r>
-        <w:t>en deze bij elkaar op te tellen tot  1 vector.</w:t>
-      </w:r>
-      <w:r>
-        <w:t xml:space="preserve"> </w:t>
-      </w:r>
-      <w:r>
-        <w:t>(Als een fan niet aangetrokken is tot een bepaalde artiest kunnen deze vectoren ook vectoren van de artiest</w:t>
-      </w:r>
-      <w:r>
-        <w:t>en</w:t>
-      </w:r>
-      <w:r>
-        <w:t xml:space="preserve"> af worden</w:t>
+        <w:t xml:space="preserve"> wordt berekend door voor iedere artiest een vector naar die artiest toe te berekenen en deze bij elkaar op te tellen tot  1 vector. (Als een fan niet aangetrokken is tot een bepaalde artiest kunnen deze vectoren ook vectoren van de artiesten af worden</w:t>
       </w:r>
       <w:r>
         <w:t>.</w:t>
@@ -676,10 +620,7 @@
         <w:t>random</w:t>
       </w:r>
       <w:r>
-        <w:t xml:space="preserve"> chromosoom.</w:t>
-      </w:r>
-      <w:r>
-        <w:t xml:space="preserve"> </w:t>
+        <w:t xml:space="preserve"> chromosoom. </w:t>
       </w:r>
     </w:p>
     <w:p>
@@ -721,19 +662,7 @@
           <w:rPr>
             <w:rStyle w:val="Hyperlink"/>
           </w:rPr>
-          <w:t>de</w:t>
-        </w:r>
-        <w:r>
-          <w:rPr>
-            <w:rStyle w:val="Hyperlink"/>
-          </w:rPr>
-          <w:t>z</w:t>
-        </w:r>
-        <w:r>
-          <w:rPr>
-            <w:rStyle w:val="Hyperlink"/>
-          </w:rPr>
-          <w:t>e</w:t>
+          <w:t>deze</w:t>
         </w:r>
       </w:hyperlink>
       <w:r>
@@ -752,6 +681,14 @@
       <w:r>
         <w:t>Ouders worden bepaald met behulp van roulette selection. Ieder fan heeft een kans om gekozen te worden als ouder maar de fans met een hogere fitness hebben een hogere kans.</w:t>
       </w:r>
+      <w:r>
+        <w:t xml:space="preserve"> Alleen fans die zijn overleden hebben geen kans om gekozen te worden. Dit is gedaan omdat dit aansluit bij de overlevingsdrang van de fans.</w:t>
+      </w:r>
+      <w:bookmarkStart w:id="0" w:name="_GoBack"/>
+      <w:bookmarkEnd w:id="0"/>
+      <w:r>
+        <w:t xml:space="preserve"> </w:t>
+      </w:r>
     </w:p>
     <w:p>
       <w:pPr>
@@ -764,6 +701,9 @@
       </w:pPr>
       <w:r>
         <w:t>Nakomelingen worden gegenereerd door de chromosomen van 2 ouders op een willekeurig punt te snijden en aan elkaar te koppelen tot een nieuw chromosoom.</w:t>
+      </w:r>
+      <w:r>
+        <w:t xml:space="preserve"> Daarnaast bestaat er ook nog een kans van 1 op 1000 dat er een mutatie voorkomt in een chromosoom</w:t>
       </w:r>
     </w:p>
     <w:p>

</xml_diff>

<commit_message>
Periods improved and ending improved
</commit_message>
<xml_diff>
--- a/Document.docx
+++ b/Document.docx
@@ -682,12 +682,12 @@
         <w:t>Ouders worden bepaald met behulp van roulette selection. Ieder fan heeft een kans om gekozen te worden als ouder maar de fans met een hogere fitness hebben een hogere kans.</w:t>
       </w:r>
       <w:r>
-        <w:t xml:space="preserve"> Alleen fans die zijn overleden hebben geen kans om gekozen te worden. Dit is gedaan omdat dit aansluit bij de overlevingsdrang van de fans.</w:t>
+        <w:t xml:space="preserve"> Alleen fans die zijn overleden hebben geen kans om gekozen te worden</w:t>
       </w:r>
       <w:bookmarkStart w:id="0" w:name="_GoBack"/>
       <w:bookmarkEnd w:id="0"/>
       <w:r>
-        <w:t xml:space="preserve"> </w:t>
+        <w:t xml:space="preserve">. Dit is gedaan omdat dit aansluit bij de overlevingsdrang van de fans. </w:t>
       </w:r>
     </w:p>
     <w:p>
@@ -703,7 +703,7 @@
         <w:t>Nakomelingen worden gegenereerd door de chromosomen van 2 ouders op een willekeurig punt te snijden en aan elkaar te koppelen tot een nieuw chromosoom.</w:t>
       </w:r>
       <w:r>
-        <w:t xml:space="preserve"> Daarnaast bestaat er ook nog een kans van 1 op 1000 dat er een mutatie voorkomt in een chromosoom</w:t>
+        <w:t xml:space="preserve"> Daarnaast bestaat er ook nog een kans dat er een mutatie voorkomt in een chromosoom</w:t>
       </w:r>
     </w:p>
     <w:p>

</xml_diff>

<commit_message>
added some more commentary to findpath() in map.cpp
</commit_message>
<xml_diff>
--- a/Document.docx
+++ b/Document.docx
@@ -17,17 +17,211 @@
       <w:r>
         <w:t>De gekozen afstandsfunctie bevindt zich in Map.cpp en heet findPath().</w:t>
       </w:r>
-    </w:p>
-    <w:p>
-      <w:pPr>
+      <w:r>
+        <w:t xml:space="preserve"> </w:t>
+      </w:r>
+      <w:r>
+        <w:t xml:space="preserve">De </w:t>
+      </w:r>
+      <w:r>
+        <w:t>functie</w:t>
+      </w:r>
+      <w:r>
+        <w:t xml:space="preserve"> is </w:t>
+      </w:r>
+      <w:r>
+        <w:t>geïmplementeerd</w:t>
+      </w:r>
+      <w:r>
+        <w:t xml:space="preserve"> met behulp van </w:t>
+      </w:r>
+      <w:hyperlink r:id="rId6" w:history="1">
+        <w:r>
+          <w:rPr>
+            <w:rStyle w:val="Hyperlink"/>
+          </w:rPr>
+          <w:t>deze</w:t>
+        </w:r>
+      </w:hyperlink>
+      <w:r>
+        <w:t xml:space="preserve"> en </w:t>
+      </w:r>
+      <w:hyperlink r:id="rId7" w:history="1">
+        <w:r>
+          <w:rPr>
+            <w:rStyle w:val="Hyperlink"/>
+          </w:rPr>
+          <w:t>deze</w:t>
+        </w:r>
+      </w:hyperlink>
+      <w:r>
+        <w:t xml:space="preserve"> video’s.</w:t>
+      </w:r>
+    </w:p>
+    <w:p>
+      <w:pPr>
+        <w:pStyle w:val="NoSpacing"/>
+      </w:pPr>
+    </w:p>
+    <w:p>
+      <w:pPr>
+        <w:pStyle w:val="NoSpacing"/>
+      </w:pPr>
+      <w:r>
+        <w:t>1.</w:t>
+      </w:r>
+    </w:p>
+    <w:p>
+      <w:pPr>
+        <w:pStyle w:val="NoSpacing"/>
+      </w:pPr>
+      <w:r>
+        <w:t>De heuristiek wordt op de volgende manier berekend:</w:t>
+      </w:r>
+    </w:p>
+    <w:p>
+      <w:pPr>
+        <w:pStyle w:val="NoSpacing"/>
+      </w:pPr>
+      <w:r>
         <w:rPr>
-          <w:rFonts w:asciiTheme="majorHAnsi" w:eastAsiaTheme="majorEastAsia" w:hAnsiTheme="majorHAnsi" w:cstheme="majorBidi"/>
-          <w:b/>
-          <w:bCs/>
-          <w:color w:val="365F91" w:themeColor="accent1" w:themeShade="BF"/>
-          <w:sz w:val="28"/>
-          <w:szCs w:val="28"/>
+          <w:noProof/>
+          <w:lang w:eastAsia="nl-NL"/>
         </w:rPr>
+        <w:drawing>
+          <wp:inline distT="0" distB="0" distL="0" distR="0" wp14:anchorId="13F4ED40" wp14:editId="70AFCDAC">
+            <wp:extent cx="5124450" cy="3044379"/>
+            <wp:effectExtent l="0" t="0" r="0" b="3810"/>
+            <wp:docPr id="2" name="Picture 2"/>
+            <wp:cNvGraphicFramePr>
+              <a:graphicFrameLocks xmlns:a="http://schemas.openxmlformats.org/drawingml/2006/main" noChangeAspect="1"/>
+            </wp:cNvGraphicFramePr>
+            <a:graphic xmlns:a="http://schemas.openxmlformats.org/drawingml/2006/main">
+              <a:graphicData uri="http://schemas.openxmlformats.org/drawingml/2006/picture">
+                <pic:pic xmlns:pic="http://schemas.openxmlformats.org/drawingml/2006/picture">
+                  <pic:nvPicPr>
+                    <pic:cNvPr id="0" name=""/>
+                    <pic:cNvPicPr/>
+                  </pic:nvPicPr>
+                  <pic:blipFill>
+                    <a:blip r:embed="rId8"/>
+                    <a:stretch>
+                      <a:fillRect/>
+                    </a:stretch>
+                  </pic:blipFill>
+                  <pic:spPr>
+                    <a:xfrm>
+                      <a:off x="0" y="0"/>
+                      <a:ext cx="5128803" cy="3046965"/>
+                    </a:xfrm>
+                    <a:prstGeom prst="rect">
+                      <a:avLst/>
+                    </a:prstGeom>
+                  </pic:spPr>
+                </pic:pic>
+              </a:graphicData>
+            </a:graphic>
+          </wp:inline>
+        </w:drawing>
+      </w:r>
+    </w:p>
+    <w:p>
+      <w:pPr>
+        <w:pStyle w:val="NoSpacing"/>
+      </w:pPr>
+    </w:p>
+    <w:p>
+      <w:pPr>
+        <w:pStyle w:val="NoSpacing"/>
+      </w:pPr>
+      <w:r>
+        <w:t>Als y groter dan x was geweest was</w:t>
+      </w:r>
+      <w:r>
+        <w:t xml:space="preserve"> de formule 14x +10(y - x) geweest</w:t>
+      </w:r>
+    </w:p>
+    <w:p>
+      <w:pPr>
+        <w:pStyle w:val="NoSpacing"/>
+      </w:pPr>
+    </w:p>
+    <w:p>
+      <w:pPr>
+        <w:pStyle w:val="NoSpacing"/>
+        <w:numPr>
+          <w:ilvl w:val="0"/>
+          <w:numId w:val="4"/>
+        </w:numPr>
+      </w:pPr>
+      <w:r>
+        <w:t>Het laagste nummer (In dit geval y) geeft altijd aan hoeveel diagonale stappen nodig zijn om in lijn te komen met de target node.</w:t>
+      </w:r>
+    </w:p>
+    <w:p>
+      <w:pPr>
+        <w:pStyle w:val="NoSpacing"/>
+      </w:pPr>
+    </w:p>
+    <w:p>
+      <w:pPr>
+        <w:pStyle w:val="NoSpacing"/>
+        <w:numPr>
+          <w:ilvl w:val="0"/>
+          <w:numId w:val="4"/>
+        </w:numPr>
+      </w:pPr>
+      <w:r>
+        <w:t>De overige horizontale of verticale stappen worden berekend door het laagste nummer van het hoogste nummer af te trekken. (In dit geval x - y)</w:t>
+      </w:r>
+    </w:p>
+    <w:p>
+      <w:pPr>
+        <w:pStyle w:val="NoSpacing"/>
+      </w:pPr>
+    </w:p>
+    <w:p>
+      <w:pPr>
+        <w:pStyle w:val="NoSpacing"/>
+      </w:pPr>
+      <w:r>
+        <w:t>2.</w:t>
+      </w:r>
+    </w:p>
+    <w:p>
+      <w:pPr>
+        <w:pStyle w:val="NoSpacing"/>
+      </w:pPr>
+      <w:r>
+        <w:t>Bij het berekenen van de afstand naar een buur wordt rekening gehouden met het gewicht van de buur door deze te vermenigvuldigen met de afstand van de huidige buur naar die buur toe.</w:t>
+      </w:r>
+    </w:p>
+    <w:p>
+      <w:pPr>
+        <w:pStyle w:val="NoSpacing"/>
+      </w:pPr>
+    </w:p>
+    <w:p>
+      <w:pPr>
+        <w:pStyle w:val="NoSpacing"/>
+      </w:pPr>
+      <w:r>
+        <w:t>3.</w:t>
+      </w:r>
+    </w:p>
+    <w:p>
+      <w:pPr>
+        <w:pStyle w:val="NoSpacing"/>
+      </w:pPr>
+      <w:r>
+        <w:t>De manager vind zijn pad naar artiesten toe door de findPath() methode uit te voeren met als starting tile zijn tile en als target tile de tile waarop de artiest zich bevindt.</w:t>
+      </w:r>
+      <w:bookmarkStart w:id="0" w:name="_GoBack"/>
+      <w:bookmarkEnd w:id="0"/>
+    </w:p>
+    <w:p>
+      <w:pPr>
+        <w:pStyle w:val="NoSpacing"/>
       </w:pPr>
       <w:r>
         <w:br w:type="page"/>
@@ -328,7 +522,7 @@
                     </pic:cNvPicPr>
                   </pic:nvPicPr>
                   <pic:blipFill>
-                    <a:blip r:embed="rId6">
+                    <a:blip r:embed="rId9">
                       <a:extLst>
                         <a:ext uri="{28A0092B-C50C-407E-A947-70E740481C1C}">
                           <a14:useLocalDpi xmlns:a14="http://schemas.microsoft.com/office/drawing/2010/main" val="0"/>
@@ -657,7 +851,7 @@
       <w:r>
         <w:t xml:space="preserve">ïmplementeerd met behulp van </w:t>
       </w:r>
-      <w:hyperlink r:id="rId7" w:history="1">
+      <w:hyperlink r:id="rId10" w:history="1">
         <w:r>
           <w:rPr>
             <w:rStyle w:val="Hyperlink"/>
@@ -682,12 +876,7 @@
         <w:t>Ouders worden bepaald met behulp van roulette selection. Ieder fan heeft een kans om gekozen te worden als ouder maar de fans met een hogere fitness hebben een hogere kans.</w:t>
       </w:r>
       <w:r>
-        <w:t xml:space="preserve"> Alleen fans die zijn overleden hebben geen kans om gekozen te worden</w:t>
-      </w:r>
-      <w:bookmarkStart w:id="0" w:name="_GoBack"/>
-      <w:bookmarkEnd w:id="0"/>
-      <w:r>
-        <w:t xml:space="preserve">. Dit is gedaan omdat dit aansluit bij de overlevingsdrang van de fans. </w:t>
+        <w:t xml:space="preserve"> Alleen fans die zijn overleden hebben geen kans om gekozen te worden. Dit is gedaan omdat dit aansluit bij de overlevingsdrang van de fans. </w:t>
       </w:r>
     </w:p>
     <w:p>
@@ -869,6 +1058,118 @@
     </w:lvl>
   </w:abstractNum>
   <w:abstractNum w:abstractNumId="1">
+    <w:nsid w:val="5DB6602C"/>
+    <w:multiLevelType w:val="hybridMultilevel"/>
+    <w:tmpl w:val="3390815C"/>
+    <w:lvl w:ilvl="0" w:tplc="090AFD76">
+      <w:numFmt w:val="bullet"/>
+      <w:lvlText w:val="-"/>
+      <w:lvlJc w:val="left"/>
+      <w:pPr>
+        <w:ind w:left="720" w:hanging="360"/>
+      </w:pPr>
+      <w:rPr>
+        <w:rFonts w:ascii="Calibri" w:eastAsiaTheme="minorHAnsi" w:hAnsi="Calibri" w:cs="Calibri" w:hint="default"/>
+      </w:rPr>
+    </w:lvl>
+    <w:lvl w:ilvl="1" w:tplc="04130003" w:tentative="1">
+      <w:start w:val="1"/>
+      <w:numFmt w:val="bullet"/>
+      <w:lvlText w:val="o"/>
+      <w:lvlJc w:val="left"/>
+      <w:pPr>
+        <w:ind w:left="1440" w:hanging="360"/>
+      </w:pPr>
+      <w:rPr>
+        <w:rFonts w:ascii="Courier New" w:hAnsi="Courier New" w:cs="Courier New" w:hint="default"/>
+      </w:rPr>
+    </w:lvl>
+    <w:lvl w:ilvl="2" w:tplc="04130005" w:tentative="1">
+      <w:start w:val="1"/>
+      <w:numFmt w:val="bullet"/>
+      <w:lvlText w:val=""/>
+      <w:lvlJc w:val="left"/>
+      <w:pPr>
+        <w:ind w:left="2160" w:hanging="360"/>
+      </w:pPr>
+      <w:rPr>
+        <w:rFonts w:ascii="Wingdings" w:hAnsi="Wingdings" w:hint="default"/>
+      </w:rPr>
+    </w:lvl>
+    <w:lvl w:ilvl="3" w:tplc="04130001" w:tentative="1">
+      <w:start w:val="1"/>
+      <w:numFmt w:val="bullet"/>
+      <w:lvlText w:val=""/>
+      <w:lvlJc w:val="left"/>
+      <w:pPr>
+        <w:ind w:left="2880" w:hanging="360"/>
+      </w:pPr>
+      <w:rPr>
+        <w:rFonts w:ascii="Symbol" w:hAnsi="Symbol" w:hint="default"/>
+      </w:rPr>
+    </w:lvl>
+    <w:lvl w:ilvl="4" w:tplc="04130003" w:tentative="1">
+      <w:start w:val="1"/>
+      <w:numFmt w:val="bullet"/>
+      <w:lvlText w:val="o"/>
+      <w:lvlJc w:val="left"/>
+      <w:pPr>
+        <w:ind w:left="3600" w:hanging="360"/>
+      </w:pPr>
+      <w:rPr>
+        <w:rFonts w:ascii="Courier New" w:hAnsi="Courier New" w:cs="Courier New" w:hint="default"/>
+      </w:rPr>
+    </w:lvl>
+    <w:lvl w:ilvl="5" w:tplc="04130005" w:tentative="1">
+      <w:start w:val="1"/>
+      <w:numFmt w:val="bullet"/>
+      <w:lvlText w:val=""/>
+      <w:lvlJc w:val="left"/>
+      <w:pPr>
+        <w:ind w:left="4320" w:hanging="360"/>
+      </w:pPr>
+      <w:rPr>
+        <w:rFonts w:ascii="Wingdings" w:hAnsi="Wingdings" w:hint="default"/>
+      </w:rPr>
+    </w:lvl>
+    <w:lvl w:ilvl="6" w:tplc="04130001" w:tentative="1">
+      <w:start w:val="1"/>
+      <w:numFmt w:val="bullet"/>
+      <w:lvlText w:val=""/>
+      <w:lvlJc w:val="left"/>
+      <w:pPr>
+        <w:ind w:left="5040" w:hanging="360"/>
+      </w:pPr>
+      <w:rPr>
+        <w:rFonts w:ascii="Symbol" w:hAnsi="Symbol" w:hint="default"/>
+      </w:rPr>
+    </w:lvl>
+    <w:lvl w:ilvl="7" w:tplc="04130003" w:tentative="1">
+      <w:start w:val="1"/>
+      <w:numFmt w:val="bullet"/>
+      <w:lvlText w:val="o"/>
+      <w:lvlJc w:val="left"/>
+      <w:pPr>
+        <w:ind w:left="5760" w:hanging="360"/>
+      </w:pPr>
+      <w:rPr>
+        <w:rFonts w:ascii="Courier New" w:hAnsi="Courier New" w:cs="Courier New" w:hint="default"/>
+      </w:rPr>
+    </w:lvl>
+    <w:lvl w:ilvl="8" w:tplc="04130005" w:tentative="1">
+      <w:start w:val="1"/>
+      <w:numFmt w:val="bullet"/>
+      <w:lvlText w:val=""/>
+      <w:lvlJc w:val="left"/>
+      <w:pPr>
+        <w:ind w:left="6480" w:hanging="360"/>
+      </w:pPr>
+      <w:rPr>
+        <w:rFonts w:ascii="Wingdings" w:hAnsi="Wingdings" w:hint="default"/>
+      </w:rPr>
+    </w:lvl>
+  </w:abstractNum>
+  <w:abstractNum w:abstractNumId="2">
     <w:nsid w:val="63C84C99"/>
     <w:multiLevelType w:val="hybridMultilevel"/>
     <w:tmpl w:val="970C2512"/>
@@ -957,7 +1258,7 @@
       </w:pPr>
     </w:lvl>
   </w:abstractNum>
-  <w:abstractNum w:abstractNumId="2">
+  <w:abstractNum w:abstractNumId="3">
     <w:nsid w:val="7230688F"/>
     <w:multiLevelType w:val="hybridMultilevel"/>
     <w:tmpl w:val="B778F676"/>
@@ -1047,13 +1348,16 @@
     </w:lvl>
   </w:abstractNum>
   <w:num w:numId="1">
-    <w:abstractNumId w:val="2"/>
+    <w:abstractNumId w:val="3"/>
   </w:num>
   <w:num w:numId="2">
-    <w:abstractNumId w:val="1"/>
+    <w:abstractNumId w:val="2"/>
   </w:num>
   <w:num w:numId="3">
     <w:abstractNumId w:val="0"/>
+  </w:num>
+  <w:num w:numId="4">
+    <w:abstractNumId w:val="1"/>
   </w:num>
 </w:numbering>
 </file>

</xml_diff>

<commit_message>
fitness algorithm slightly changed
</commit_message>
<xml_diff>
--- a/Document.docx
+++ b/Document.docx
@@ -216,8 +216,6 @@
       <w:r>
         <w:t>De manager vind zijn pad naar artiesten toe door de findPath() methode uit te voeren met als starting tile zijn tile en als target tile de tile waarop de artiest zich bevindt.</w:t>
       </w:r>
-      <w:bookmarkStart w:id="0" w:name="_GoBack"/>
-      <w:bookmarkEnd w:id="0"/>
     </w:p>
     <w:p>
       <w:pPr>
@@ -873,10 +871,34 @@
         <w:pStyle w:val="NoSpacing"/>
       </w:pPr>
       <w:r>
-        <w:t>Ouders worden bepaald met behulp van roulette selection. Ieder fan heeft een kans om gekozen te worden als ouder maar de fans met een hogere fitness hebben een hogere kans.</w:t>
-      </w:r>
-      <w:r>
-        <w:t xml:space="preserve"> Alleen fans die zijn overleden hebben geen kans om gekozen te worden. Dit is gedaan omdat dit aansluit bij de overlevingsdrang van de fans. </w:t>
+        <w:t>Ouders worden bepaald met behulp van roulette selection. Ieder fan heeft een kans om gekozen te worden als ouder</w:t>
+      </w:r>
+      <w:r>
+        <w:t>.</w:t>
+      </w:r>
+      <w:r>
+        <w:t xml:space="preserve"> </w:t>
+      </w:r>
+      <w:r>
+        <w:t>Fans</w:t>
+      </w:r>
+      <w:r>
+        <w:t xml:space="preserve"> met een hogere fitness hebben een hogere kans.</w:t>
+      </w:r>
+      <w:r>
+        <w:t xml:space="preserve"> </w:t>
+      </w:r>
+      <w:r>
+        <w:t>Fans die zijn</w:t>
+      </w:r>
+      <w:r>
+        <w:t xml:space="preserve"> overleden </w:t>
+      </w:r>
+      <w:r>
+        <w:t>tijdens de simulatie hebben een fitness van 1</w:t>
+      </w:r>
+      <w:r>
+        <w:t xml:space="preserve">. Dit is gedaan omdat dit aansluit bij de overlevingsdrang van de fans. </w:t>
       </w:r>
     </w:p>
     <w:p>
@@ -905,7 +927,19 @@
         <w:pStyle w:val="NoSpacing"/>
       </w:pPr>
       <w:r>
-        <w:t>De nieuwe populatie is 2/3</w:t>
+        <w:t>De</w:t>
+      </w:r>
+      <w:r>
+        <w:t xml:space="preserve"> grote van de</w:t>
+      </w:r>
+      <w:r>
+        <w:t xml:space="preserve"> nieuwe populatie is</w:t>
+      </w:r>
+      <w:r>
+        <w:t xml:space="preserve"> altijd</w:t>
+      </w:r>
+      <w:r>
+        <w:t xml:space="preserve"> 2/3</w:t>
       </w:r>
       <w:r>
         <w:rPr>
@@ -914,8 +948,10 @@
         <w:t>e</w:t>
       </w:r>
       <w:r>
-        <w:t xml:space="preserve"> van de vorige populatie.</w:t>
-      </w:r>
+        <w:t xml:space="preserve"> van de vorige populatie totdat het minimum van 18 is bereikt.</w:t>
+      </w:r>
+      <w:bookmarkStart w:id="0" w:name="_GoBack"/>
+      <w:bookmarkEnd w:id="0"/>
     </w:p>
     <w:p>
       <w:pPr>

</xml_diff>